<commit_message>
Adding some changes to IRB docs.
Need to finish this This weekend ASAP.
</commit_message>
<xml_diff>
--- a/docs/IRB/F-01 Initial Application.docx
+++ b/docs/IRB/F-01 Initial Application.docx
@@ -60,6 +60,7 @@
               <w:docPart w:val="91D757833D084769B7DE75B973772161"/>
             </w:placeholder>
           </w:sdtPr>
+          <w:sdtEndPr/>
           <w:sdtContent>
             <w:tc>
               <w:tcPr>
@@ -94,13 +95,8 @@
                   <w:fldChar w:fldCharType="separate"/>
                 </w:r>
                 <w:r>
-                  <w:rPr>
-                    <w:noProof/>
-                  </w:rPr>
-                  <w:t>TO BE DETERMINED</w:t>
+                  <w:t>Using the Leap Motion to extend Mid-Air Word-Gesture Keyboards</w:t>
                 </w:r>
-                <w:bookmarkStart w:id="1" w:name="_GoBack"/>
-                <w:bookmarkEnd w:id="1"/>
                 <w:r>
                   <w:fldChar w:fldCharType="end"/>
                 </w:r>
@@ -223,7 +219,9 @@
                   <w:docPart w:val="685AC6F13B2947ECB7C87CD33658974F"/>
                 </w:placeholder>
               </w:sdtPr>
+              <w:sdtEndPr/>
               <w:sdtContent>
+                <w:bookmarkStart w:id="1" w:name="_GoBack"/>
                 <w:r>
                   <w:t xml:space="preserve"> </w:t>
                 </w:r>
@@ -254,6 +252,7 @@
                   <w:fldChar w:fldCharType="end"/>
                 </w:r>
                 <w:bookmarkEnd w:id="2"/>
+                <w:bookmarkEnd w:id="1"/>
               </w:sdtContent>
             </w:sdt>
           </w:p>
@@ -2883,6 +2882,7 @@
         <w:rPr>
           <w:b/>
         </w:rPr>
+        <w:lastRenderedPageBreak/>
         <w:t xml:space="preserve">  </w:t>
       </w:r>
     </w:p>
@@ -2946,7 +2946,6 @@
               <w:rPr>
                 <w:b/>
               </w:rPr>
-              <w:lastRenderedPageBreak/>
               <w:t>4.</w:t>
             </w:r>
           </w:p>
@@ -5499,7 +5498,6 @@
           <w:sz w:val="28"/>
           <w:szCs w:val="28"/>
         </w:rPr>
-        <w:lastRenderedPageBreak/>
         <w:t xml:space="preserve"> </w:t>
       </w:r>
       <w:r>
@@ -7231,6 +7229,7 @@
               <w:sdtPr>
                 <w:id w:val="-482545138"/>
               </w:sdtPr>
+              <w:sdtEndPr/>
               <w:sdtContent>
                 <w:bookmarkStart w:id="85" w:name="Text49"/>
                 <w:r>
@@ -18805,6 +18804,7 @@
               <w:rPr>
                 <w:b/>
               </w:rPr>
+              <w:lastRenderedPageBreak/>
               <w:t>22a.</w:t>
             </w:r>
           </w:p>
@@ -21430,6 +21430,7 @@
           <w:b/>
           <w:sz w:val="28"/>
         </w:rPr>
+        <w:lastRenderedPageBreak/>
         <w:t>RISKS</w:t>
       </w:r>
       <w:r>
@@ -22839,6 +22840,7 @@
           <w:b/>
           <w:sz w:val="28"/>
         </w:rPr>
+        <w:lastRenderedPageBreak/>
         <w:t>BENEFITS</w:t>
       </w:r>
     </w:p>
@@ -27960,7 +27962,6 @@
               <w:rPr>
                 <w:b/>
               </w:rPr>
-              <w:lastRenderedPageBreak/>
               <w:t>**Note: BU is a hybrid entity meaning that some areas are designated as health care components under</w:t>
             </w:r>
             <w:r>
@@ -29017,6 +29018,7 @@
               <w:rPr>
                 <w:b/>
               </w:rPr>
+              <w:lastRenderedPageBreak/>
               <w:t>4</w:t>
             </w:r>
             <w:r>
@@ -29805,7 +29807,6 @@
               <w:rPr>
                 <w:b/>
               </w:rPr>
-              <w:lastRenderedPageBreak/>
               <w:t>4</w:t>
             </w:r>
             <w:r>
@@ -31823,7 +31824,6 @@
               <w:rPr>
                 <w:szCs w:val="23"/>
               </w:rPr>
-              <w:lastRenderedPageBreak/>
               <w:t>By submitting this form electronically through IRBNet, you (the Principal Investigator</w:t>
             </w:r>
             <w:r>
@@ -32014,7 +32014,7 @@
         <w:sz w:val="16"/>
         <w:szCs w:val="16"/>
       </w:rPr>
-      <w:t>1</w:t>
+      <w:t>4</w:t>
     </w:r>
     <w:r>
       <w:rPr>
@@ -36580,7 +36580,7 @@
 </file>
 
 <file path=customXml/itemProps1.xml><?xml version="1.0" encoding="utf-8"?>
-<ds:datastoreItem xmlns:ds="http://schemas.openxmlformats.org/officeDocument/2006/customXml" ds:itemID="{B6078E56-E21E-45C3-B869-40B2E8B4D82B}">
+<ds:datastoreItem xmlns:ds="http://schemas.openxmlformats.org/officeDocument/2006/customXml" ds:itemID="{59936F65-5DC6-45E9-97D6-E99508C223C4}">
   <ds:schemaRefs>
     <ds:schemaRef ds:uri="http://schemas.openxmlformats.org/officeDocument/2006/bibliography"/>
   </ds:schemaRefs>

</xml_diff>